<commit_message>
Updated PDR (Specific, eh)
</commit_message>
<xml_diff>
--- a/PDR.docx
+++ b/PDR.docx
@@ -845,7 +845,7 @@
           <w:sz w:val="48"/>
         </w:rPr>
       </w:pPr>
-      <w:bookmarkStart w:id="0" w:name="_Toc293426742"/>
+      <w:bookmarkStart w:id="0" w:name="_Toc293429133"/>
       <w:r>
         <w:lastRenderedPageBreak/>
         <w:t>Executive Summary</w:t>
@@ -919,7 +919,7 @@
         <w:rPr>
           <w:noProof/>
         </w:rPr>
-        <w:instrText xml:space="preserve"> PAGEREF _Toc293426742 \h </w:instrText>
+        <w:instrText xml:space="preserve"> PAGEREF _Toc293429133 \h </w:instrText>
       </w:r>
       <w:r>
         <w:rPr>
@@ -978,7 +978,7 @@
         <w:rPr>
           <w:noProof/>
         </w:rPr>
-        <w:instrText xml:space="preserve"> PAGEREF _Toc293426743 \h </w:instrText>
+        <w:instrText xml:space="preserve"> PAGEREF _Toc293429134 \h </w:instrText>
       </w:r>
       <w:r>
         <w:rPr>
@@ -1040,7 +1040,7 @@
         <w:rPr>
           <w:noProof/>
         </w:rPr>
-        <w:instrText xml:space="preserve"> PAGEREF _Toc293426744 \h </w:instrText>
+        <w:instrText xml:space="preserve"> PAGEREF _Toc293429135 \h </w:instrText>
       </w:r>
       <w:r>
         <w:rPr>
@@ -1102,7 +1102,7 @@
         <w:rPr>
           <w:noProof/>
         </w:rPr>
-        <w:instrText xml:space="preserve"> PAGEREF _Toc293426745 \h </w:instrText>
+        <w:instrText xml:space="preserve"> PAGEREF _Toc293429136 \h </w:instrText>
       </w:r>
       <w:r>
         <w:rPr>
@@ -1164,7 +1164,7 @@
         <w:rPr>
           <w:noProof/>
         </w:rPr>
-        <w:instrText xml:space="preserve"> PAGEREF _Toc293426746 \h </w:instrText>
+        <w:instrText xml:space="preserve"> PAGEREF _Toc293429137 \h </w:instrText>
       </w:r>
       <w:r>
         <w:rPr>
@@ -1226,7 +1226,7 @@
         <w:rPr>
           <w:noProof/>
         </w:rPr>
-        <w:instrText xml:space="preserve"> PAGEREF _Toc293426747 \h </w:instrText>
+        <w:instrText xml:space="preserve"> PAGEREF _Toc293429138 \h </w:instrText>
       </w:r>
       <w:r>
         <w:rPr>
@@ -1285,7 +1285,7 @@
         <w:rPr>
           <w:noProof/>
         </w:rPr>
-        <w:instrText xml:space="preserve"> PAGEREF _Toc293426748 \h </w:instrText>
+        <w:instrText xml:space="preserve"> PAGEREF _Toc293429139 \h </w:instrText>
       </w:r>
       <w:r>
         <w:rPr>
@@ -1313,7 +1313,10 @@
     </w:p>
     <w:p>
       <w:pPr>
-        <w:pStyle w:val="TOC1"/>
+        <w:pStyle w:val="TOC2"/>
+        <w:tabs>
+          <w:tab w:val="right" w:leader="dot" w:pos="9350"/>
+        </w:tabs>
         <w:rPr>
           <w:rFonts w:asciiTheme="minorHAnsi" w:hAnsiTheme="minorHAnsi" w:cstheme="minorBidi"/>
           <w:noProof/>
@@ -1326,7 +1329,7 @@
         <w:rPr>
           <w:noProof/>
         </w:rPr>
-        <w:t>3. Design</w:t>
+        <w:t>2.1 Purpose</w:t>
       </w:r>
       <w:r>
         <w:rPr>
@@ -1344,7 +1347,7 @@
         <w:rPr>
           <w:noProof/>
         </w:rPr>
-        <w:instrText xml:space="preserve"> PAGEREF _Toc293426749 \h </w:instrText>
+        <w:instrText xml:space="preserve"> PAGEREF _Toc293429140 \h </w:instrText>
       </w:r>
       <w:r>
         <w:rPr>
@@ -1361,7 +1364,7 @@
         <w:rPr>
           <w:noProof/>
         </w:rPr>
-        <w:t>3</w:t>
+        <w:t>2</w:t>
       </w:r>
       <w:r>
         <w:rPr>
@@ -1372,7 +1375,10 @@
     </w:p>
     <w:p>
       <w:pPr>
-        <w:pStyle w:val="TOC1"/>
+        <w:pStyle w:val="TOC2"/>
+        <w:tabs>
+          <w:tab w:val="right" w:leader="dot" w:pos="9350"/>
+        </w:tabs>
         <w:rPr>
           <w:rFonts w:asciiTheme="minorHAnsi" w:hAnsiTheme="minorHAnsi" w:cstheme="minorBidi"/>
           <w:noProof/>
@@ -1385,7 +1391,7 @@
         <w:rPr>
           <w:noProof/>
         </w:rPr>
-        <w:t>4. Business Case</w:t>
+        <w:t>2.2 Design Constraints</w:t>
       </w:r>
       <w:r>
         <w:rPr>
@@ -1403,7 +1409,7 @@
         <w:rPr>
           <w:noProof/>
         </w:rPr>
-        <w:instrText xml:space="preserve"> PAGEREF _Toc293426750 \h </w:instrText>
+        <w:instrText xml:space="preserve"> PAGEREF _Toc293429141 \h </w:instrText>
       </w:r>
       <w:r>
         <w:rPr>
@@ -1420,7 +1426,7 @@
         <w:rPr>
           <w:noProof/>
         </w:rPr>
-        <w:t>4</w:t>
+        <w:t>2</w:t>
       </w:r>
       <w:r>
         <w:rPr>
@@ -1431,7 +1437,10 @@
     </w:p>
     <w:p>
       <w:pPr>
-        <w:pStyle w:val="TOC1"/>
+        <w:pStyle w:val="TOC3"/>
+        <w:tabs>
+          <w:tab w:val="right" w:leader="dot" w:pos="9350"/>
+        </w:tabs>
         <w:rPr>
           <w:rFonts w:asciiTheme="minorHAnsi" w:hAnsiTheme="minorHAnsi" w:cstheme="minorBidi"/>
           <w:noProof/>
@@ -1444,7 +1453,7 @@
         <w:rPr>
           <w:noProof/>
         </w:rPr>
-        <w:t>5. Ecological Impact</w:t>
+        <w:t>2.2.1 Provided Constraints</w:t>
       </w:r>
       <w:r>
         <w:rPr>
@@ -1462,7 +1471,7 @@
         <w:rPr>
           <w:noProof/>
         </w:rPr>
-        <w:instrText xml:space="preserve"> PAGEREF _Toc293426751 \h </w:instrText>
+        <w:instrText xml:space="preserve"> PAGEREF _Toc293429142 \h </w:instrText>
       </w:r>
       <w:r>
         <w:rPr>
@@ -1479,7 +1488,7 @@
         <w:rPr>
           <w:noProof/>
         </w:rPr>
-        <w:t>5</w:t>
+        <w:t>2</w:t>
       </w:r>
       <w:r>
         <w:rPr>
@@ -1490,7 +1499,10 @@
     </w:p>
     <w:p>
       <w:pPr>
-        <w:pStyle w:val="TOC1"/>
+        <w:pStyle w:val="TOC3"/>
+        <w:tabs>
+          <w:tab w:val="right" w:leader="dot" w:pos="9350"/>
+        </w:tabs>
         <w:rPr>
           <w:rFonts w:asciiTheme="minorHAnsi" w:hAnsiTheme="minorHAnsi" w:cstheme="minorBidi"/>
           <w:noProof/>
@@ -1503,7 +1515,7 @@
         <w:rPr>
           <w:noProof/>
         </w:rPr>
-        <w:t>Appendix A: Meeting Logs</w:t>
+        <w:t>2.2.2 IAAPA Constraints</w:t>
       </w:r>
       <w:r>
         <w:rPr>
@@ -1521,7 +1533,7 @@
         <w:rPr>
           <w:noProof/>
         </w:rPr>
-        <w:instrText xml:space="preserve"> PAGEREF _Toc293426752 \h </w:instrText>
+        <w:instrText xml:space="preserve"> PAGEREF _Toc293429143 \h </w:instrText>
       </w:r>
       <w:r>
         <w:rPr>
@@ -1538,7 +1550,7 @@
         <w:rPr>
           <w:noProof/>
         </w:rPr>
-        <w:t>6</w:t>
+        <w:t>2</w:t>
       </w:r>
       <w:r>
         <w:rPr>
@@ -1549,7 +1561,10 @@
     </w:p>
     <w:p>
       <w:pPr>
-        <w:pStyle w:val="TOC1"/>
+        <w:pStyle w:val="TOC3"/>
+        <w:tabs>
+          <w:tab w:val="right" w:leader="dot" w:pos="9350"/>
+        </w:tabs>
         <w:rPr>
           <w:rFonts w:asciiTheme="minorHAnsi" w:hAnsiTheme="minorHAnsi" w:cstheme="minorBidi"/>
           <w:noProof/>
@@ -1562,6 +1577,1783 @@
         <w:rPr>
           <w:noProof/>
         </w:rPr>
+        <w:t>2.2.3 Ecological Constraints</w:t>
+      </w:r>
+      <w:r>
+        <w:rPr>
+          <w:noProof/>
+        </w:rPr>
+        <w:tab/>
+      </w:r>
+      <w:r>
+        <w:rPr>
+          <w:noProof/>
+        </w:rPr>
+        <w:fldChar w:fldCharType="begin"/>
+      </w:r>
+      <w:r>
+        <w:rPr>
+          <w:noProof/>
+        </w:rPr>
+        <w:instrText xml:space="preserve"> PAGEREF _Toc293429144 \h </w:instrText>
+      </w:r>
+      <w:r>
+        <w:rPr>
+          <w:noProof/>
+        </w:rPr>
+      </w:r>
+      <w:r>
+        <w:rPr>
+          <w:noProof/>
+        </w:rPr>
+        <w:fldChar w:fldCharType="separate"/>
+      </w:r>
+      <w:r>
+        <w:rPr>
+          <w:noProof/>
+        </w:rPr>
+        <w:t>2</w:t>
+      </w:r>
+      <w:r>
+        <w:rPr>
+          <w:noProof/>
+        </w:rPr>
+        <w:fldChar w:fldCharType="end"/>
+      </w:r>
+    </w:p>
+    <w:p>
+      <w:pPr>
+        <w:pStyle w:val="TOC3"/>
+        <w:tabs>
+          <w:tab w:val="right" w:leader="dot" w:pos="9350"/>
+        </w:tabs>
+        <w:rPr>
+          <w:rFonts w:asciiTheme="minorHAnsi" w:hAnsiTheme="minorHAnsi" w:cstheme="minorBidi"/>
+          <w:noProof/>
+          <w:sz w:val="24"/>
+          <w:szCs w:val="24"/>
+          <w:lang w:eastAsia="ja-JP"/>
+        </w:rPr>
+      </w:pPr>
+      <w:r>
+        <w:rPr>
+          <w:noProof/>
+        </w:rPr>
+        <w:t>2.2.4 Governmental Constraints</w:t>
+      </w:r>
+      <w:r>
+        <w:rPr>
+          <w:noProof/>
+        </w:rPr>
+        <w:tab/>
+      </w:r>
+      <w:r>
+        <w:rPr>
+          <w:noProof/>
+        </w:rPr>
+        <w:fldChar w:fldCharType="begin"/>
+      </w:r>
+      <w:r>
+        <w:rPr>
+          <w:noProof/>
+        </w:rPr>
+        <w:instrText xml:space="preserve"> PAGEREF _Toc293429145 \h </w:instrText>
+      </w:r>
+      <w:r>
+        <w:rPr>
+          <w:noProof/>
+        </w:rPr>
+      </w:r>
+      <w:r>
+        <w:rPr>
+          <w:noProof/>
+        </w:rPr>
+        <w:fldChar w:fldCharType="separate"/>
+      </w:r>
+      <w:r>
+        <w:rPr>
+          <w:noProof/>
+        </w:rPr>
+        <w:t>2</w:t>
+      </w:r>
+      <w:r>
+        <w:rPr>
+          <w:noProof/>
+        </w:rPr>
+        <w:fldChar w:fldCharType="end"/>
+      </w:r>
+    </w:p>
+    <w:p>
+      <w:pPr>
+        <w:pStyle w:val="TOC1"/>
+        <w:rPr>
+          <w:rFonts w:asciiTheme="minorHAnsi" w:hAnsiTheme="minorHAnsi" w:cstheme="minorBidi"/>
+          <w:noProof/>
+          <w:sz w:val="24"/>
+          <w:szCs w:val="24"/>
+          <w:lang w:eastAsia="ja-JP"/>
+        </w:rPr>
+      </w:pPr>
+      <w:r>
+        <w:rPr>
+          <w:noProof/>
+        </w:rPr>
+        <w:t>3. Design</w:t>
+      </w:r>
+      <w:r>
+        <w:rPr>
+          <w:noProof/>
+        </w:rPr>
+        <w:tab/>
+      </w:r>
+      <w:r>
+        <w:rPr>
+          <w:noProof/>
+        </w:rPr>
+        <w:fldChar w:fldCharType="begin"/>
+      </w:r>
+      <w:r>
+        <w:rPr>
+          <w:noProof/>
+        </w:rPr>
+        <w:instrText xml:space="preserve"> PAGEREF _Toc293429146 \h </w:instrText>
+      </w:r>
+      <w:r>
+        <w:rPr>
+          <w:noProof/>
+        </w:rPr>
+      </w:r>
+      <w:r>
+        <w:rPr>
+          <w:noProof/>
+        </w:rPr>
+        <w:fldChar w:fldCharType="separate"/>
+      </w:r>
+      <w:r>
+        <w:rPr>
+          <w:noProof/>
+        </w:rPr>
+        <w:t>3</w:t>
+      </w:r>
+      <w:r>
+        <w:rPr>
+          <w:noProof/>
+        </w:rPr>
+        <w:fldChar w:fldCharType="end"/>
+      </w:r>
+    </w:p>
+    <w:p>
+      <w:pPr>
+        <w:pStyle w:val="TOC2"/>
+        <w:tabs>
+          <w:tab w:val="right" w:leader="dot" w:pos="9350"/>
+        </w:tabs>
+        <w:rPr>
+          <w:rFonts w:asciiTheme="minorHAnsi" w:hAnsiTheme="minorHAnsi" w:cstheme="minorBidi"/>
+          <w:noProof/>
+          <w:sz w:val="24"/>
+          <w:szCs w:val="24"/>
+          <w:lang w:eastAsia="ja-JP"/>
+        </w:rPr>
+      </w:pPr>
+      <w:r>
+        <w:rPr>
+          <w:noProof/>
+        </w:rPr>
+        <w:t>3.1 Design Process</w:t>
+      </w:r>
+      <w:r>
+        <w:rPr>
+          <w:noProof/>
+        </w:rPr>
+        <w:tab/>
+      </w:r>
+      <w:r>
+        <w:rPr>
+          <w:noProof/>
+        </w:rPr>
+        <w:fldChar w:fldCharType="begin"/>
+      </w:r>
+      <w:r>
+        <w:rPr>
+          <w:noProof/>
+        </w:rPr>
+        <w:instrText xml:space="preserve"> PAGEREF _Toc293429147 \h </w:instrText>
+      </w:r>
+      <w:r>
+        <w:rPr>
+          <w:noProof/>
+        </w:rPr>
+      </w:r>
+      <w:r>
+        <w:rPr>
+          <w:noProof/>
+        </w:rPr>
+        <w:fldChar w:fldCharType="separate"/>
+      </w:r>
+      <w:r>
+        <w:rPr>
+          <w:noProof/>
+        </w:rPr>
+        <w:t>3</w:t>
+      </w:r>
+      <w:r>
+        <w:rPr>
+          <w:noProof/>
+        </w:rPr>
+        <w:fldChar w:fldCharType="end"/>
+      </w:r>
+    </w:p>
+    <w:p>
+      <w:pPr>
+        <w:pStyle w:val="TOC2"/>
+        <w:tabs>
+          <w:tab w:val="right" w:leader="dot" w:pos="9350"/>
+        </w:tabs>
+        <w:rPr>
+          <w:rFonts w:asciiTheme="minorHAnsi" w:hAnsiTheme="minorHAnsi" w:cstheme="minorBidi"/>
+          <w:noProof/>
+          <w:sz w:val="24"/>
+          <w:szCs w:val="24"/>
+          <w:lang w:eastAsia="ja-JP"/>
+        </w:rPr>
+      </w:pPr>
+      <w:r>
+        <w:rPr>
+          <w:noProof/>
+        </w:rPr>
+        <w:t>3.2 Preliminary Designing</w:t>
+      </w:r>
+      <w:r>
+        <w:rPr>
+          <w:noProof/>
+        </w:rPr>
+        <w:tab/>
+      </w:r>
+      <w:r>
+        <w:rPr>
+          <w:noProof/>
+        </w:rPr>
+        <w:fldChar w:fldCharType="begin"/>
+      </w:r>
+      <w:r>
+        <w:rPr>
+          <w:noProof/>
+        </w:rPr>
+        <w:instrText xml:space="preserve"> PAGEREF _Toc293429148 \h </w:instrText>
+      </w:r>
+      <w:r>
+        <w:rPr>
+          <w:noProof/>
+        </w:rPr>
+      </w:r>
+      <w:r>
+        <w:rPr>
+          <w:noProof/>
+        </w:rPr>
+        <w:fldChar w:fldCharType="separate"/>
+      </w:r>
+      <w:r>
+        <w:rPr>
+          <w:noProof/>
+        </w:rPr>
+        <w:t>3</w:t>
+      </w:r>
+      <w:r>
+        <w:rPr>
+          <w:noProof/>
+        </w:rPr>
+        <w:fldChar w:fldCharType="end"/>
+      </w:r>
+    </w:p>
+    <w:p>
+      <w:pPr>
+        <w:pStyle w:val="TOC3"/>
+        <w:tabs>
+          <w:tab w:val="right" w:leader="dot" w:pos="9350"/>
+        </w:tabs>
+        <w:rPr>
+          <w:rFonts w:asciiTheme="minorHAnsi" w:hAnsiTheme="minorHAnsi" w:cstheme="minorBidi"/>
+          <w:noProof/>
+          <w:sz w:val="24"/>
+          <w:szCs w:val="24"/>
+          <w:lang w:eastAsia="ja-JP"/>
+        </w:rPr>
+      </w:pPr>
+      <w:r>
+        <w:rPr>
+          <w:noProof/>
+        </w:rPr>
+        <w:t>3.1.1 Preliminary Sketches</w:t>
+      </w:r>
+      <w:r>
+        <w:rPr>
+          <w:noProof/>
+        </w:rPr>
+        <w:tab/>
+      </w:r>
+      <w:r>
+        <w:rPr>
+          <w:noProof/>
+        </w:rPr>
+        <w:fldChar w:fldCharType="begin"/>
+      </w:r>
+      <w:r>
+        <w:rPr>
+          <w:noProof/>
+        </w:rPr>
+        <w:instrText xml:space="preserve"> PAGEREF _Toc293429149 \h </w:instrText>
+      </w:r>
+      <w:r>
+        <w:rPr>
+          <w:noProof/>
+        </w:rPr>
+      </w:r>
+      <w:r>
+        <w:rPr>
+          <w:noProof/>
+        </w:rPr>
+        <w:fldChar w:fldCharType="separate"/>
+      </w:r>
+      <w:r>
+        <w:rPr>
+          <w:noProof/>
+        </w:rPr>
+        <w:t>3</w:t>
+      </w:r>
+      <w:r>
+        <w:rPr>
+          <w:noProof/>
+        </w:rPr>
+        <w:fldChar w:fldCharType="end"/>
+      </w:r>
+    </w:p>
+    <w:p>
+      <w:pPr>
+        <w:pStyle w:val="TOC3"/>
+        <w:tabs>
+          <w:tab w:val="right" w:leader="dot" w:pos="9350"/>
+        </w:tabs>
+        <w:rPr>
+          <w:rFonts w:asciiTheme="minorHAnsi" w:hAnsiTheme="minorHAnsi" w:cstheme="minorBidi"/>
+          <w:noProof/>
+          <w:sz w:val="24"/>
+          <w:szCs w:val="24"/>
+          <w:lang w:eastAsia="ja-JP"/>
+        </w:rPr>
+      </w:pPr>
+      <w:r>
+        <w:rPr>
+          <w:noProof/>
+        </w:rPr>
+        <w:t>3.1.2 Selecting the Design</w:t>
+      </w:r>
+      <w:r>
+        <w:rPr>
+          <w:noProof/>
+        </w:rPr>
+        <w:tab/>
+      </w:r>
+      <w:r>
+        <w:rPr>
+          <w:noProof/>
+        </w:rPr>
+        <w:fldChar w:fldCharType="begin"/>
+      </w:r>
+      <w:r>
+        <w:rPr>
+          <w:noProof/>
+        </w:rPr>
+        <w:instrText xml:space="preserve"> PAGEREF _Toc293429150 \h </w:instrText>
+      </w:r>
+      <w:r>
+        <w:rPr>
+          <w:noProof/>
+        </w:rPr>
+      </w:r>
+      <w:r>
+        <w:rPr>
+          <w:noProof/>
+        </w:rPr>
+        <w:fldChar w:fldCharType="separate"/>
+      </w:r>
+      <w:r>
+        <w:rPr>
+          <w:noProof/>
+        </w:rPr>
+        <w:t>3</w:t>
+      </w:r>
+      <w:r>
+        <w:rPr>
+          <w:noProof/>
+        </w:rPr>
+        <w:fldChar w:fldCharType="end"/>
+      </w:r>
+    </w:p>
+    <w:p>
+      <w:pPr>
+        <w:pStyle w:val="TOC2"/>
+        <w:tabs>
+          <w:tab w:val="right" w:leader="dot" w:pos="9350"/>
+        </w:tabs>
+        <w:rPr>
+          <w:rFonts w:asciiTheme="minorHAnsi" w:hAnsiTheme="minorHAnsi" w:cstheme="minorBidi"/>
+          <w:noProof/>
+          <w:sz w:val="24"/>
+          <w:szCs w:val="24"/>
+          <w:lang w:eastAsia="ja-JP"/>
+        </w:rPr>
+      </w:pPr>
+      <w:r>
+        <w:rPr>
+          <w:noProof/>
+        </w:rPr>
+        <w:t>3.3 Detailed Design</w:t>
+      </w:r>
+      <w:r>
+        <w:rPr>
+          <w:noProof/>
+        </w:rPr>
+        <w:tab/>
+      </w:r>
+      <w:r>
+        <w:rPr>
+          <w:noProof/>
+        </w:rPr>
+        <w:fldChar w:fldCharType="begin"/>
+      </w:r>
+      <w:r>
+        <w:rPr>
+          <w:noProof/>
+        </w:rPr>
+        <w:instrText xml:space="preserve"> PAGEREF _Toc293429151 \h </w:instrText>
+      </w:r>
+      <w:r>
+        <w:rPr>
+          <w:noProof/>
+        </w:rPr>
+      </w:r>
+      <w:r>
+        <w:rPr>
+          <w:noProof/>
+        </w:rPr>
+        <w:fldChar w:fldCharType="separate"/>
+      </w:r>
+      <w:r>
+        <w:rPr>
+          <w:noProof/>
+        </w:rPr>
+        <w:t>3</w:t>
+      </w:r>
+      <w:r>
+        <w:rPr>
+          <w:noProof/>
+        </w:rPr>
+        <w:fldChar w:fldCharType="end"/>
+      </w:r>
+    </w:p>
+    <w:p>
+      <w:pPr>
+        <w:pStyle w:val="TOC3"/>
+        <w:tabs>
+          <w:tab w:val="right" w:leader="dot" w:pos="9350"/>
+        </w:tabs>
+        <w:rPr>
+          <w:rFonts w:asciiTheme="minorHAnsi" w:hAnsiTheme="minorHAnsi" w:cstheme="minorBidi"/>
+          <w:noProof/>
+          <w:sz w:val="24"/>
+          <w:szCs w:val="24"/>
+          <w:lang w:eastAsia="ja-JP"/>
+        </w:rPr>
+      </w:pPr>
+      <w:r>
+        <w:rPr>
+          <w:noProof/>
+        </w:rPr>
+        <w:t>3.3.1 Refining the Design</w:t>
+      </w:r>
+      <w:r>
+        <w:rPr>
+          <w:noProof/>
+        </w:rPr>
+        <w:tab/>
+      </w:r>
+      <w:r>
+        <w:rPr>
+          <w:noProof/>
+        </w:rPr>
+        <w:fldChar w:fldCharType="begin"/>
+      </w:r>
+      <w:r>
+        <w:rPr>
+          <w:noProof/>
+        </w:rPr>
+        <w:instrText xml:space="preserve"> PAGEREF _Toc293429152 \h </w:instrText>
+      </w:r>
+      <w:r>
+        <w:rPr>
+          <w:noProof/>
+        </w:rPr>
+      </w:r>
+      <w:r>
+        <w:rPr>
+          <w:noProof/>
+        </w:rPr>
+        <w:fldChar w:fldCharType="separate"/>
+      </w:r>
+      <w:r>
+        <w:rPr>
+          <w:noProof/>
+        </w:rPr>
+        <w:t>3</w:t>
+      </w:r>
+      <w:r>
+        <w:rPr>
+          <w:noProof/>
+        </w:rPr>
+        <w:fldChar w:fldCharType="end"/>
+      </w:r>
+    </w:p>
+    <w:p>
+      <w:pPr>
+        <w:pStyle w:val="TOC3"/>
+        <w:tabs>
+          <w:tab w:val="right" w:leader="dot" w:pos="9350"/>
+        </w:tabs>
+        <w:rPr>
+          <w:rFonts w:asciiTheme="minorHAnsi" w:hAnsiTheme="minorHAnsi" w:cstheme="minorBidi"/>
+          <w:noProof/>
+          <w:sz w:val="24"/>
+          <w:szCs w:val="24"/>
+          <w:lang w:eastAsia="ja-JP"/>
+        </w:rPr>
+      </w:pPr>
+      <w:r>
+        <w:rPr>
+          <w:noProof/>
+        </w:rPr>
+        <w:t>3.3.2 Detailed Dimensions</w:t>
+      </w:r>
+      <w:r>
+        <w:rPr>
+          <w:noProof/>
+        </w:rPr>
+        <w:tab/>
+      </w:r>
+      <w:r>
+        <w:rPr>
+          <w:noProof/>
+        </w:rPr>
+        <w:fldChar w:fldCharType="begin"/>
+      </w:r>
+      <w:r>
+        <w:rPr>
+          <w:noProof/>
+        </w:rPr>
+        <w:instrText xml:space="preserve"> PAGEREF _Toc293429153 \h </w:instrText>
+      </w:r>
+      <w:r>
+        <w:rPr>
+          <w:noProof/>
+        </w:rPr>
+      </w:r>
+      <w:r>
+        <w:rPr>
+          <w:noProof/>
+        </w:rPr>
+        <w:fldChar w:fldCharType="separate"/>
+      </w:r>
+      <w:r>
+        <w:rPr>
+          <w:noProof/>
+        </w:rPr>
+        <w:t>3</w:t>
+      </w:r>
+      <w:r>
+        <w:rPr>
+          <w:noProof/>
+        </w:rPr>
+        <w:fldChar w:fldCharType="end"/>
+      </w:r>
+    </w:p>
+    <w:p>
+      <w:pPr>
+        <w:pStyle w:val="TOC3"/>
+        <w:tabs>
+          <w:tab w:val="right" w:leader="dot" w:pos="9350"/>
+        </w:tabs>
+        <w:rPr>
+          <w:rFonts w:asciiTheme="minorHAnsi" w:hAnsiTheme="minorHAnsi" w:cstheme="minorBidi"/>
+          <w:noProof/>
+          <w:sz w:val="24"/>
+          <w:szCs w:val="24"/>
+          <w:lang w:eastAsia="ja-JP"/>
+        </w:rPr>
+      </w:pPr>
+      <w:r>
+        <w:rPr>
+          <w:noProof/>
+        </w:rPr>
+        <w:t>3.3.3 Bill of Materials</w:t>
+      </w:r>
+      <w:r>
+        <w:rPr>
+          <w:noProof/>
+        </w:rPr>
+        <w:tab/>
+      </w:r>
+      <w:r>
+        <w:rPr>
+          <w:noProof/>
+        </w:rPr>
+        <w:fldChar w:fldCharType="begin"/>
+      </w:r>
+      <w:r>
+        <w:rPr>
+          <w:noProof/>
+        </w:rPr>
+        <w:instrText xml:space="preserve"> PAGEREF _Toc293429154 \h </w:instrText>
+      </w:r>
+      <w:r>
+        <w:rPr>
+          <w:noProof/>
+        </w:rPr>
+      </w:r>
+      <w:r>
+        <w:rPr>
+          <w:noProof/>
+        </w:rPr>
+        <w:fldChar w:fldCharType="separate"/>
+      </w:r>
+      <w:r>
+        <w:rPr>
+          <w:noProof/>
+        </w:rPr>
+        <w:t>3</w:t>
+      </w:r>
+      <w:r>
+        <w:rPr>
+          <w:noProof/>
+        </w:rPr>
+        <w:fldChar w:fldCharType="end"/>
+      </w:r>
+    </w:p>
+    <w:p>
+      <w:pPr>
+        <w:pStyle w:val="TOC3"/>
+        <w:tabs>
+          <w:tab w:val="right" w:leader="dot" w:pos="9350"/>
+        </w:tabs>
+        <w:rPr>
+          <w:rFonts w:asciiTheme="minorHAnsi" w:hAnsiTheme="minorHAnsi" w:cstheme="minorBidi"/>
+          <w:noProof/>
+          <w:sz w:val="24"/>
+          <w:szCs w:val="24"/>
+          <w:lang w:eastAsia="ja-JP"/>
+        </w:rPr>
+      </w:pPr>
+      <w:r>
+        <w:rPr>
+          <w:noProof/>
+        </w:rPr>
+        <w:t>3.3.4 Physics Analysis</w:t>
+      </w:r>
+      <w:r>
+        <w:rPr>
+          <w:noProof/>
+        </w:rPr>
+        <w:tab/>
+      </w:r>
+      <w:r>
+        <w:rPr>
+          <w:noProof/>
+        </w:rPr>
+        <w:fldChar w:fldCharType="begin"/>
+      </w:r>
+      <w:r>
+        <w:rPr>
+          <w:noProof/>
+        </w:rPr>
+        <w:instrText xml:space="preserve"> PAGEREF _Toc293429155 \h </w:instrText>
+      </w:r>
+      <w:r>
+        <w:rPr>
+          <w:noProof/>
+        </w:rPr>
+      </w:r>
+      <w:r>
+        <w:rPr>
+          <w:noProof/>
+        </w:rPr>
+        <w:fldChar w:fldCharType="separate"/>
+      </w:r>
+      <w:r>
+        <w:rPr>
+          <w:noProof/>
+        </w:rPr>
+        <w:t>3</w:t>
+      </w:r>
+      <w:r>
+        <w:rPr>
+          <w:noProof/>
+        </w:rPr>
+        <w:fldChar w:fldCharType="end"/>
+      </w:r>
+    </w:p>
+    <w:p>
+      <w:pPr>
+        <w:pStyle w:val="TOC3"/>
+        <w:tabs>
+          <w:tab w:val="right" w:leader="dot" w:pos="9350"/>
+        </w:tabs>
+        <w:rPr>
+          <w:rFonts w:asciiTheme="minorHAnsi" w:hAnsiTheme="minorHAnsi" w:cstheme="minorBidi"/>
+          <w:noProof/>
+          <w:sz w:val="24"/>
+          <w:szCs w:val="24"/>
+          <w:lang w:eastAsia="ja-JP"/>
+        </w:rPr>
+      </w:pPr>
+      <w:r>
+        <w:rPr>
+          <w:noProof/>
+        </w:rPr>
+        <w:t>3.3.5 Failure Analysis</w:t>
+      </w:r>
+      <w:r>
+        <w:rPr>
+          <w:noProof/>
+        </w:rPr>
+        <w:tab/>
+      </w:r>
+      <w:r>
+        <w:rPr>
+          <w:noProof/>
+        </w:rPr>
+        <w:fldChar w:fldCharType="begin"/>
+      </w:r>
+      <w:r>
+        <w:rPr>
+          <w:noProof/>
+        </w:rPr>
+        <w:instrText xml:space="preserve"> PAGEREF _Toc293429156 \h </w:instrText>
+      </w:r>
+      <w:r>
+        <w:rPr>
+          <w:noProof/>
+        </w:rPr>
+      </w:r>
+      <w:r>
+        <w:rPr>
+          <w:noProof/>
+        </w:rPr>
+        <w:fldChar w:fldCharType="separate"/>
+      </w:r>
+      <w:r>
+        <w:rPr>
+          <w:noProof/>
+        </w:rPr>
+        <w:t>3</w:t>
+      </w:r>
+      <w:r>
+        <w:rPr>
+          <w:noProof/>
+        </w:rPr>
+        <w:fldChar w:fldCharType="end"/>
+      </w:r>
+    </w:p>
+    <w:p>
+      <w:pPr>
+        <w:pStyle w:val="TOC2"/>
+        <w:tabs>
+          <w:tab w:val="right" w:leader="dot" w:pos="9350"/>
+        </w:tabs>
+        <w:rPr>
+          <w:rFonts w:asciiTheme="minorHAnsi" w:hAnsiTheme="minorHAnsi" w:cstheme="minorBidi"/>
+          <w:noProof/>
+          <w:sz w:val="24"/>
+          <w:szCs w:val="24"/>
+          <w:lang w:eastAsia="ja-JP"/>
+        </w:rPr>
+      </w:pPr>
+      <w:r>
+        <w:rPr>
+          <w:noProof/>
+        </w:rPr>
+        <w:t>3.4 Design Validation</w:t>
+      </w:r>
+      <w:r>
+        <w:rPr>
+          <w:noProof/>
+        </w:rPr>
+        <w:tab/>
+      </w:r>
+      <w:r>
+        <w:rPr>
+          <w:noProof/>
+        </w:rPr>
+        <w:fldChar w:fldCharType="begin"/>
+      </w:r>
+      <w:r>
+        <w:rPr>
+          <w:noProof/>
+        </w:rPr>
+        <w:instrText xml:space="preserve"> PAGEREF _Toc293429157 \h </w:instrText>
+      </w:r>
+      <w:r>
+        <w:rPr>
+          <w:noProof/>
+        </w:rPr>
+      </w:r>
+      <w:r>
+        <w:rPr>
+          <w:noProof/>
+        </w:rPr>
+        <w:fldChar w:fldCharType="separate"/>
+      </w:r>
+      <w:r>
+        <w:rPr>
+          <w:noProof/>
+        </w:rPr>
+        <w:t>3</w:t>
+      </w:r>
+      <w:r>
+        <w:rPr>
+          <w:noProof/>
+        </w:rPr>
+        <w:fldChar w:fldCharType="end"/>
+      </w:r>
+    </w:p>
+    <w:p>
+      <w:pPr>
+        <w:pStyle w:val="TOC3"/>
+        <w:tabs>
+          <w:tab w:val="right" w:leader="dot" w:pos="9350"/>
+        </w:tabs>
+        <w:rPr>
+          <w:rFonts w:asciiTheme="minorHAnsi" w:hAnsiTheme="minorHAnsi" w:cstheme="minorBidi"/>
+          <w:noProof/>
+          <w:sz w:val="24"/>
+          <w:szCs w:val="24"/>
+          <w:lang w:eastAsia="ja-JP"/>
+        </w:rPr>
+      </w:pPr>
+      <w:r>
+        <w:rPr>
+          <w:noProof/>
+        </w:rPr>
+        <w:t>3.4.1 Provided Constraints</w:t>
+      </w:r>
+      <w:r>
+        <w:rPr>
+          <w:noProof/>
+        </w:rPr>
+        <w:tab/>
+      </w:r>
+      <w:r>
+        <w:rPr>
+          <w:noProof/>
+        </w:rPr>
+        <w:fldChar w:fldCharType="begin"/>
+      </w:r>
+      <w:r>
+        <w:rPr>
+          <w:noProof/>
+        </w:rPr>
+        <w:instrText xml:space="preserve"> PAGEREF _Toc293429158 \h </w:instrText>
+      </w:r>
+      <w:r>
+        <w:rPr>
+          <w:noProof/>
+        </w:rPr>
+      </w:r>
+      <w:r>
+        <w:rPr>
+          <w:noProof/>
+        </w:rPr>
+        <w:fldChar w:fldCharType="separate"/>
+      </w:r>
+      <w:r>
+        <w:rPr>
+          <w:noProof/>
+        </w:rPr>
+        <w:t>3</w:t>
+      </w:r>
+      <w:r>
+        <w:rPr>
+          <w:noProof/>
+        </w:rPr>
+        <w:fldChar w:fldCharType="end"/>
+      </w:r>
+    </w:p>
+    <w:p>
+      <w:pPr>
+        <w:pStyle w:val="TOC3"/>
+        <w:tabs>
+          <w:tab w:val="right" w:leader="dot" w:pos="9350"/>
+        </w:tabs>
+        <w:rPr>
+          <w:rFonts w:asciiTheme="minorHAnsi" w:hAnsiTheme="minorHAnsi" w:cstheme="minorBidi"/>
+          <w:noProof/>
+          <w:sz w:val="24"/>
+          <w:szCs w:val="24"/>
+          <w:lang w:eastAsia="ja-JP"/>
+        </w:rPr>
+      </w:pPr>
+      <w:r>
+        <w:rPr>
+          <w:noProof/>
+        </w:rPr>
+        <w:t>3.4.2 IAAPA Constraints</w:t>
+      </w:r>
+      <w:r>
+        <w:rPr>
+          <w:noProof/>
+        </w:rPr>
+        <w:tab/>
+      </w:r>
+      <w:r>
+        <w:rPr>
+          <w:noProof/>
+        </w:rPr>
+        <w:fldChar w:fldCharType="begin"/>
+      </w:r>
+      <w:r>
+        <w:rPr>
+          <w:noProof/>
+        </w:rPr>
+        <w:instrText xml:space="preserve"> PAGEREF _Toc293429159 \h </w:instrText>
+      </w:r>
+      <w:r>
+        <w:rPr>
+          <w:noProof/>
+        </w:rPr>
+      </w:r>
+      <w:r>
+        <w:rPr>
+          <w:noProof/>
+        </w:rPr>
+        <w:fldChar w:fldCharType="separate"/>
+      </w:r>
+      <w:r>
+        <w:rPr>
+          <w:noProof/>
+        </w:rPr>
+        <w:t>3</w:t>
+      </w:r>
+      <w:r>
+        <w:rPr>
+          <w:noProof/>
+        </w:rPr>
+        <w:fldChar w:fldCharType="end"/>
+      </w:r>
+    </w:p>
+    <w:p>
+      <w:pPr>
+        <w:pStyle w:val="TOC3"/>
+        <w:tabs>
+          <w:tab w:val="right" w:leader="dot" w:pos="9350"/>
+        </w:tabs>
+        <w:rPr>
+          <w:rFonts w:asciiTheme="minorHAnsi" w:hAnsiTheme="minorHAnsi" w:cstheme="minorBidi"/>
+          <w:noProof/>
+          <w:sz w:val="24"/>
+          <w:szCs w:val="24"/>
+          <w:lang w:eastAsia="ja-JP"/>
+        </w:rPr>
+      </w:pPr>
+      <w:r>
+        <w:rPr>
+          <w:noProof/>
+        </w:rPr>
+        <w:t>3.4.3 Ecological Constraints</w:t>
+      </w:r>
+      <w:r>
+        <w:rPr>
+          <w:noProof/>
+        </w:rPr>
+        <w:tab/>
+      </w:r>
+      <w:r>
+        <w:rPr>
+          <w:noProof/>
+        </w:rPr>
+        <w:fldChar w:fldCharType="begin"/>
+      </w:r>
+      <w:r>
+        <w:rPr>
+          <w:noProof/>
+        </w:rPr>
+        <w:instrText xml:space="preserve"> PAGEREF _Toc293429160 \h </w:instrText>
+      </w:r>
+      <w:r>
+        <w:rPr>
+          <w:noProof/>
+        </w:rPr>
+      </w:r>
+      <w:r>
+        <w:rPr>
+          <w:noProof/>
+        </w:rPr>
+        <w:fldChar w:fldCharType="separate"/>
+      </w:r>
+      <w:r>
+        <w:rPr>
+          <w:noProof/>
+        </w:rPr>
+        <w:t>3</w:t>
+      </w:r>
+      <w:r>
+        <w:rPr>
+          <w:noProof/>
+        </w:rPr>
+        <w:fldChar w:fldCharType="end"/>
+      </w:r>
+    </w:p>
+    <w:p>
+      <w:pPr>
+        <w:pStyle w:val="TOC3"/>
+        <w:tabs>
+          <w:tab w:val="right" w:leader="dot" w:pos="9350"/>
+        </w:tabs>
+        <w:rPr>
+          <w:rFonts w:asciiTheme="minorHAnsi" w:hAnsiTheme="minorHAnsi" w:cstheme="minorBidi"/>
+          <w:noProof/>
+          <w:sz w:val="24"/>
+          <w:szCs w:val="24"/>
+          <w:lang w:eastAsia="ja-JP"/>
+        </w:rPr>
+      </w:pPr>
+      <w:r>
+        <w:rPr>
+          <w:noProof/>
+        </w:rPr>
+        <w:t>3.4.4 Governmental Constraints</w:t>
+      </w:r>
+      <w:r>
+        <w:rPr>
+          <w:noProof/>
+        </w:rPr>
+        <w:tab/>
+      </w:r>
+      <w:r>
+        <w:rPr>
+          <w:noProof/>
+        </w:rPr>
+        <w:fldChar w:fldCharType="begin"/>
+      </w:r>
+      <w:r>
+        <w:rPr>
+          <w:noProof/>
+        </w:rPr>
+        <w:instrText xml:space="preserve"> PAGEREF _Toc293429161 \h </w:instrText>
+      </w:r>
+      <w:r>
+        <w:rPr>
+          <w:noProof/>
+        </w:rPr>
+      </w:r>
+      <w:r>
+        <w:rPr>
+          <w:noProof/>
+        </w:rPr>
+        <w:fldChar w:fldCharType="separate"/>
+      </w:r>
+      <w:r>
+        <w:rPr>
+          <w:noProof/>
+        </w:rPr>
+        <w:t>3</w:t>
+      </w:r>
+      <w:r>
+        <w:rPr>
+          <w:noProof/>
+        </w:rPr>
+        <w:fldChar w:fldCharType="end"/>
+      </w:r>
+    </w:p>
+    <w:p>
+      <w:pPr>
+        <w:pStyle w:val="TOC3"/>
+        <w:tabs>
+          <w:tab w:val="right" w:leader="dot" w:pos="9350"/>
+        </w:tabs>
+        <w:rPr>
+          <w:rFonts w:asciiTheme="minorHAnsi" w:hAnsiTheme="minorHAnsi" w:cstheme="minorBidi"/>
+          <w:noProof/>
+          <w:sz w:val="24"/>
+          <w:szCs w:val="24"/>
+          <w:lang w:eastAsia="ja-JP"/>
+        </w:rPr>
+      </w:pPr>
+      <w:r>
+        <w:rPr>
+          <w:noProof/>
+        </w:rPr>
+        <w:t>3.4.5 Testing and Validation</w:t>
+      </w:r>
+      <w:r>
+        <w:rPr>
+          <w:noProof/>
+        </w:rPr>
+        <w:tab/>
+      </w:r>
+      <w:r>
+        <w:rPr>
+          <w:noProof/>
+        </w:rPr>
+        <w:fldChar w:fldCharType="begin"/>
+      </w:r>
+      <w:r>
+        <w:rPr>
+          <w:noProof/>
+        </w:rPr>
+        <w:instrText xml:space="preserve"> PAGEREF _Toc293429162 \h </w:instrText>
+      </w:r>
+      <w:r>
+        <w:rPr>
+          <w:noProof/>
+        </w:rPr>
+      </w:r>
+      <w:r>
+        <w:rPr>
+          <w:noProof/>
+        </w:rPr>
+        <w:fldChar w:fldCharType="separate"/>
+      </w:r>
+      <w:r>
+        <w:rPr>
+          <w:noProof/>
+        </w:rPr>
+        <w:t>3</w:t>
+      </w:r>
+      <w:r>
+        <w:rPr>
+          <w:noProof/>
+        </w:rPr>
+        <w:fldChar w:fldCharType="end"/>
+      </w:r>
+    </w:p>
+    <w:p>
+      <w:pPr>
+        <w:pStyle w:val="TOC1"/>
+        <w:rPr>
+          <w:rFonts w:asciiTheme="minorHAnsi" w:hAnsiTheme="minorHAnsi" w:cstheme="minorBidi"/>
+          <w:noProof/>
+          <w:sz w:val="24"/>
+          <w:szCs w:val="24"/>
+          <w:lang w:eastAsia="ja-JP"/>
+        </w:rPr>
+      </w:pPr>
+      <w:r>
+        <w:rPr>
+          <w:noProof/>
+        </w:rPr>
+        <w:t>4. Business Case</w:t>
+      </w:r>
+      <w:r>
+        <w:rPr>
+          <w:noProof/>
+        </w:rPr>
+        <w:tab/>
+      </w:r>
+      <w:r>
+        <w:rPr>
+          <w:noProof/>
+        </w:rPr>
+        <w:fldChar w:fldCharType="begin"/>
+      </w:r>
+      <w:r>
+        <w:rPr>
+          <w:noProof/>
+        </w:rPr>
+        <w:instrText xml:space="preserve"> PAGEREF _Toc293429163 \h </w:instrText>
+      </w:r>
+      <w:r>
+        <w:rPr>
+          <w:noProof/>
+        </w:rPr>
+      </w:r>
+      <w:r>
+        <w:rPr>
+          <w:noProof/>
+        </w:rPr>
+        <w:fldChar w:fldCharType="separate"/>
+      </w:r>
+      <w:r>
+        <w:rPr>
+          <w:noProof/>
+        </w:rPr>
+        <w:t>4</w:t>
+      </w:r>
+      <w:r>
+        <w:rPr>
+          <w:noProof/>
+        </w:rPr>
+        <w:fldChar w:fldCharType="end"/>
+      </w:r>
+    </w:p>
+    <w:p>
+      <w:pPr>
+        <w:pStyle w:val="TOC2"/>
+        <w:tabs>
+          <w:tab w:val="right" w:leader="dot" w:pos="9350"/>
+        </w:tabs>
+        <w:rPr>
+          <w:rFonts w:asciiTheme="minorHAnsi" w:hAnsiTheme="minorHAnsi" w:cstheme="minorBidi"/>
+          <w:noProof/>
+          <w:sz w:val="24"/>
+          <w:szCs w:val="24"/>
+          <w:lang w:eastAsia="ja-JP"/>
+        </w:rPr>
+      </w:pPr>
+      <w:r>
+        <w:rPr>
+          <w:noProof/>
+        </w:rPr>
+        <w:t>Elie, put your headings here</w:t>
+      </w:r>
+      <w:r>
+        <w:rPr>
+          <w:noProof/>
+        </w:rPr>
+        <w:tab/>
+      </w:r>
+      <w:r>
+        <w:rPr>
+          <w:noProof/>
+        </w:rPr>
+        <w:fldChar w:fldCharType="begin"/>
+      </w:r>
+      <w:r>
+        <w:rPr>
+          <w:noProof/>
+        </w:rPr>
+        <w:instrText xml:space="preserve"> PAGEREF _Toc293429164 \h </w:instrText>
+      </w:r>
+      <w:r>
+        <w:rPr>
+          <w:noProof/>
+        </w:rPr>
+      </w:r>
+      <w:r>
+        <w:rPr>
+          <w:noProof/>
+        </w:rPr>
+        <w:fldChar w:fldCharType="separate"/>
+      </w:r>
+      <w:r>
+        <w:rPr>
+          <w:noProof/>
+        </w:rPr>
+        <w:t>4</w:t>
+      </w:r>
+      <w:r>
+        <w:rPr>
+          <w:noProof/>
+        </w:rPr>
+        <w:fldChar w:fldCharType="end"/>
+      </w:r>
+    </w:p>
+    <w:p>
+      <w:pPr>
+        <w:pStyle w:val="TOC1"/>
+        <w:rPr>
+          <w:rFonts w:asciiTheme="minorHAnsi" w:hAnsiTheme="minorHAnsi" w:cstheme="minorBidi"/>
+          <w:noProof/>
+          <w:sz w:val="24"/>
+          <w:szCs w:val="24"/>
+          <w:lang w:eastAsia="ja-JP"/>
+        </w:rPr>
+      </w:pPr>
+      <w:r>
+        <w:rPr>
+          <w:noProof/>
+        </w:rPr>
+        <w:t>5. Ecological Impact</w:t>
+      </w:r>
+      <w:r>
+        <w:rPr>
+          <w:noProof/>
+        </w:rPr>
+        <w:tab/>
+      </w:r>
+      <w:r>
+        <w:rPr>
+          <w:noProof/>
+        </w:rPr>
+        <w:fldChar w:fldCharType="begin"/>
+      </w:r>
+      <w:r>
+        <w:rPr>
+          <w:noProof/>
+        </w:rPr>
+        <w:instrText xml:space="preserve"> PAGEREF _Toc293429165 \h </w:instrText>
+      </w:r>
+      <w:r>
+        <w:rPr>
+          <w:noProof/>
+        </w:rPr>
+      </w:r>
+      <w:r>
+        <w:rPr>
+          <w:noProof/>
+        </w:rPr>
+        <w:fldChar w:fldCharType="separate"/>
+      </w:r>
+      <w:r>
+        <w:rPr>
+          <w:noProof/>
+        </w:rPr>
+        <w:t>5</w:t>
+      </w:r>
+      <w:r>
+        <w:rPr>
+          <w:noProof/>
+        </w:rPr>
+        <w:fldChar w:fldCharType="end"/>
+      </w:r>
+    </w:p>
+    <w:p>
+      <w:pPr>
+        <w:pStyle w:val="TOC2"/>
+        <w:tabs>
+          <w:tab w:val="right" w:leader="dot" w:pos="9350"/>
+        </w:tabs>
+        <w:rPr>
+          <w:rFonts w:asciiTheme="minorHAnsi" w:hAnsiTheme="minorHAnsi" w:cstheme="minorBidi"/>
+          <w:noProof/>
+          <w:sz w:val="24"/>
+          <w:szCs w:val="24"/>
+          <w:lang w:eastAsia="ja-JP"/>
+        </w:rPr>
+      </w:pPr>
+      <w:r>
+        <w:rPr>
+          <w:noProof/>
+        </w:rPr>
+        <w:t>5.1 Elie</w:t>
+      </w:r>
+      <w:r>
+        <w:rPr>
+          <w:noProof/>
+        </w:rPr>
+        <w:tab/>
+      </w:r>
+      <w:r>
+        <w:rPr>
+          <w:noProof/>
+        </w:rPr>
+        <w:fldChar w:fldCharType="begin"/>
+      </w:r>
+      <w:r>
+        <w:rPr>
+          <w:noProof/>
+        </w:rPr>
+        <w:instrText xml:space="preserve"> PAGEREF _Toc293429166 \h </w:instrText>
+      </w:r>
+      <w:r>
+        <w:rPr>
+          <w:noProof/>
+        </w:rPr>
+      </w:r>
+      <w:r>
+        <w:rPr>
+          <w:noProof/>
+        </w:rPr>
+        <w:fldChar w:fldCharType="separate"/>
+      </w:r>
+      <w:r>
+        <w:rPr>
+          <w:noProof/>
+        </w:rPr>
+        <w:t>5</w:t>
+      </w:r>
+      <w:r>
+        <w:rPr>
+          <w:noProof/>
+        </w:rPr>
+        <w:fldChar w:fldCharType="end"/>
+      </w:r>
+    </w:p>
+    <w:p>
+      <w:pPr>
+        <w:pStyle w:val="TOC1"/>
+        <w:rPr>
+          <w:rFonts w:asciiTheme="minorHAnsi" w:hAnsiTheme="minorHAnsi" w:cstheme="minorBidi"/>
+          <w:noProof/>
+          <w:sz w:val="24"/>
+          <w:szCs w:val="24"/>
+          <w:lang w:eastAsia="ja-JP"/>
+        </w:rPr>
+      </w:pPr>
+      <w:r>
+        <w:rPr>
+          <w:noProof/>
+        </w:rPr>
+        <w:t>6. List of Abbreviations, Acronyms, and Symbols</w:t>
+      </w:r>
+      <w:r>
+        <w:rPr>
+          <w:noProof/>
+        </w:rPr>
+        <w:tab/>
+      </w:r>
+      <w:r>
+        <w:rPr>
+          <w:noProof/>
+        </w:rPr>
+        <w:fldChar w:fldCharType="begin"/>
+      </w:r>
+      <w:r>
+        <w:rPr>
+          <w:noProof/>
+        </w:rPr>
+        <w:instrText xml:space="preserve"> PAGEREF _Toc293429167 \h </w:instrText>
+      </w:r>
+      <w:r>
+        <w:rPr>
+          <w:noProof/>
+        </w:rPr>
+      </w:r>
+      <w:r>
+        <w:rPr>
+          <w:noProof/>
+        </w:rPr>
+        <w:fldChar w:fldCharType="separate"/>
+      </w:r>
+      <w:r>
+        <w:rPr>
+          <w:noProof/>
+        </w:rPr>
+        <w:t>6</w:t>
+      </w:r>
+      <w:r>
+        <w:rPr>
+          <w:noProof/>
+        </w:rPr>
+        <w:fldChar w:fldCharType="end"/>
+      </w:r>
+    </w:p>
+    <w:p>
+      <w:pPr>
+        <w:pStyle w:val="TOC2"/>
+        <w:tabs>
+          <w:tab w:val="right" w:leader="dot" w:pos="9350"/>
+        </w:tabs>
+        <w:rPr>
+          <w:rFonts w:asciiTheme="minorHAnsi" w:hAnsiTheme="minorHAnsi" w:cstheme="minorBidi"/>
+          <w:noProof/>
+          <w:sz w:val="24"/>
+          <w:szCs w:val="24"/>
+          <w:lang w:eastAsia="ja-JP"/>
+        </w:rPr>
+      </w:pPr>
+      <w:r>
+        <w:rPr>
+          <w:noProof/>
+        </w:rPr>
+        <w:t>6.1 List of Abbreviations</w:t>
+      </w:r>
+      <w:r>
+        <w:rPr>
+          <w:noProof/>
+        </w:rPr>
+        <w:tab/>
+      </w:r>
+      <w:r>
+        <w:rPr>
+          <w:noProof/>
+        </w:rPr>
+        <w:fldChar w:fldCharType="begin"/>
+      </w:r>
+      <w:r>
+        <w:rPr>
+          <w:noProof/>
+        </w:rPr>
+        <w:instrText xml:space="preserve"> PAGEREF _Toc293429168 \h </w:instrText>
+      </w:r>
+      <w:r>
+        <w:rPr>
+          <w:noProof/>
+        </w:rPr>
+      </w:r>
+      <w:r>
+        <w:rPr>
+          <w:noProof/>
+        </w:rPr>
+        <w:fldChar w:fldCharType="separate"/>
+      </w:r>
+      <w:r>
+        <w:rPr>
+          <w:noProof/>
+        </w:rPr>
+        <w:t>6</w:t>
+      </w:r>
+      <w:r>
+        <w:rPr>
+          <w:noProof/>
+        </w:rPr>
+        <w:fldChar w:fldCharType="end"/>
+      </w:r>
+    </w:p>
+    <w:p>
+      <w:pPr>
+        <w:pStyle w:val="TOC2"/>
+        <w:tabs>
+          <w:tab w:val="right" w:leader="dot" w:pos="9350"/>
+        </w:tabs>
+        <w:rPr>
+          <w:rFonts w:asciiTheme="minorHAnsi" w:hAnsiTheme="minorHAnsi" w:cstheme="minorBidi"/>
+          <w:noProof/>
+          <w:sz w:val="24"/>
+          <w:szCs w:val="24"/>
+          <w:lang w:eastAsia="ja-JP"/>
+        </w:rPr>
+      </w:pPr>
+      <w:r>
+        <w:rPr>
+          <w:noProof/>
+        </w:rPr>
+        <w:t>6.2 List of Acronyms</w:t>
+      </w:r>
+      <w:r>
+        <w:rPr>
+          <w:noProof/>
+        </w:rPr>
+        <w:tab/>
+      </w:r>
+      <w:r>
+        <w:rPr>
+          <w:noProof/>
+        </w:rPr>
+        <w:fldChar w:fldCharType="begin"/>
+      </w:r>
+      <w:r>
+        <w:rPr>
+          <w:noProof/>
+        </w:rPr>
+        <w:instrText xml:space="preserve"> PAGEREF _Toc293429169 \h </w:instrText>
+      </w:r>
+      <w:r>
+        <w:rPr>
+          <w:noProof/>
+        </w:rPr>
+      </w:r>
+      <w:r>
+        <w:rPr>
+          <w:noProof/>
+        </w:rPr>
+        <w:fldChar w:fldCharType="separate"/>
+      </w:r>
+      <w:r>
+        <w:rPr>
+          <w:noProof/>
+        </w:rPr>
+        <w:t>6</w:t>
+      </w:r>
+      <w:r>
+        <w:rPr>
+          <w:noProof/>
+        </w:rPr>
+        <w:fldChar w:fldCharType="end"/>
+      </w:r>
+    </w:p>
+    <w:p>
+      <w:pPr>
+        <w:pStyle w:val="TOC2"/>
+        <w:tabs>
+          <w:tab w:val="right" w:leader="dot" w:pos="9350"/>
+        </w:tabs>
+        <w:rPr>
+          <w:rFonts w:asciiTheme="minorHAnsi" w:hAnsiTheme="minorHAnsi" w:cstheme="minorBidi"/>
+          <w:noProof/>
+          <w:sz w:val="24"/>
+          <w:szCs w:val="24"/>
+          <w:lang w:eastAsia="ja-JP"/>
+        </w:rPr>
+      </w:pPr>
+      <w:r>
+        <w:rPr>
+          <w:noProof/>
+        </w:rPr>
+        <w:t>6.3 List of Symbols</w:t>
+      </w:r>
+      <w:r>
+        <w:rPr>
+          <w:noProof/>
+        </w:rPr>
+        <w:tab/>
+      </w:r>
+      <w:r>
+        <w:rPr>
+          <w:noProof/>
+        </w:rPr>
+        <w:fldChar w:fldCharType="begin"/>
+      </w:r>
+      <w:r>
+        <w:rPr>
+          <w:noProof/>
+        </w:rPr>
+        <w:instrText xml:space="preserve"> PAGEREF _Toc293429170 \h </w:instrText>
+      </w:r>
+      <w:r>
+        <w:rPr>
+          <w:noProof/>
+        </w:rPr>
+      </w:r>
+      <w:r>
+        <w:rPr>
+          <w:noProof/>
+        </w:rPr>
+        <w:fldChar w:fldCharType="separate"/>
+      </w:r>
+      <w:r>
+        <w:rPr>
+          <w:noProof/>
+        </w:rPr>
+        <w:t>6</w:t>
+      </w:r>
+      <w:r>
+        <w:rPr>
+          <w:noProof/>
+        </w:rPr>
+        <w:fldChar w:fldCharType="end"/>
+      </w:r>
+    </w:p>
+    <w:p>
+      <w:pPr>
+        <w:pStyle w:val="TOC1"/>
+        <w:rPr>
+          <w:rFonts w:asciiTheme="minorHAnsi" w:hAnsiTheme="minorHAnsi" w:cstheme="minorBidi"/>
+          <w:noProof/>
+          <w:sz w:val="24"/>
+          <w:szCs w:val="24"/>
+          <w:lang w:eastAsia="ja-JP"/>
+        </w:rPr>
+      </w:pPr>
+      <w:r>
+        <w:rPr>
+          <w:noProof/>
+        </w:rPr>
+        <w:t>7. Resources</w:t>
+      </w:r>
+      <w:r>
+        <w:rPr>
+          <w:noProof/>
+        </w:rPr>
+        <w:tab/>
+      </w:r>
+      <w:r>
+        <w:rPr>
+          <w:noProof/>
+        </w:rPr>
+        <w:fldChar w:fldCharType="begin"/>
+      </w:r>
+      <w:r>
+        <w:rPr>
+          <w:noProof/>
+        </w:rPr>
+        <w:instrText xml:space="preserve"> PAGEREF _Toc293429171 \h </w:instrText>
+      </w:r>
+      <w:r>
+        <w:rPr>
+          <w:noProof/>
+        </w:rPr>
+      </w:r>
+      <w:r>
+        <w:rPr>
+          <w:noProof/>
+        </w:rPr>
+        <w:fldChar w:fldCharType="separate"/>
+      </w:r>
+      <w:r>
+        <w:rPr>
+          <w:noProof/>
+        </w:rPr>
+        <w:t>7</w:t>
+      </w:r>
+      <w:r>
+        <w:rPr>
+          <w:noProof/>
+        </w:rPr>
+        <w:fldChar w:fldCharType="end"/>
+      </w:r>
+    </w:p>
+    <w:p>
+      <w:pPr>
+        <w:pStyle w:val="TOC1"/>
+        <w:rPr>
+          <w:rFonts w:asciiTheme="minorHAnsi" w:hAnsiTheme="minorHAnsi" w:cstheme="minorBidi"/>
+          <w:noProof/>
+          <w:sz w:val="24"/>
+          <w:szCs w:val="24"/>
+          <w:lang w:eastAsia="ja-JP"/>
+        </w:rPr>
+      </w:pPr>
+      <w:r>
+        <w:rPr>
+          <w:noProof/>
+        </w:rPr>
+        <w:t>Appendix A: Meeting Logs</w:t>
+      </w:r>
+      <w:r>
+        <w:rPr>
+          <w:noProof/>
+        </w:rPr>
+        <w:tab/>
+      </w:r>
+      <w:r>
+        <w:rPr>
+          <w:noProof/>
+        </w:rPr>
+        <w:fldChar w:fldCharType="begin"/>
+      </w:r>
+      <w:r>
+        <w:rPr>
+          <w:noProof/>
+        </w:rPr>
+        <w:instrText xml:space="preserve"> PAGEREF _Toc293429172 \h </w:instrText>
+      </w:r>
+      <w:r>
+        <w:rPr>
+          <w:noProof/>
+        </w:rPr>
+      </w:r>
+      <w:r>
+        <w:rPr>
+          <w:noProof/>
+        </w:rPr>
+        <w:fldChar w:fldCharType="separate"/>
+      </w:r>
+      <w:r>
+        <w:rPr>
+          <w:noProof/>
+        </w:rPr>
+        <w:t>8</w:t>
+      </w:r>
+      <w:r>
+        <w:rPr>
+          <w:noProof/>
+        </w:rPr>
+        <w:fldChar w:fldCharType="end"/>
+      </w:r>
+    </w:p>
+    <w:p>
+      <w:pPr>
+        <w:pStyle w:val="TOC1"/>
+        <w:rPr>
+          <w:rFonts w:asciiTheme="minorHAnsi" w:hAnsiTheme="minorHAnsi" w:cstheme="minorBidi"/>
+          <w:noProof/>
+          <w:sz w:val="24"/>
+          <w:szCs w:val="24"/>
+          <w:lang w:eastAsia="ja-JP"/>
+        </w:rPr>
+      </w:pPr>
+      <w:r>
+        <w:rPr>
+          <w:noProof/>
+        </w:rPr>
         <w:t>Appendix B: Incident Report Logs</w:t>
       </w:r>
       <w:r>
@@ -1580,7 +3372,7 @@
         <w:rPr>
           <w:noProof/>
         </w:rPr>
-        <w:instrText xml:space="preserve"> PAGEREF _Toc293426753 \h </w:instrText>
+        <w:instrText xml:space="preserve"> PAGEREF _Toc293429173 \h </w:instrText>
       </w:r>
       <w:r>
         <w:rPr>
@@ -1597,7 +3389,7 @@
         <w:rPr>
           <w:noProof/>
         </w:rPr>
-        <w:t>7</w:t>
+        <w:t>9</w:t>
       </w:r>
       <w:r>
         <w:rPr>
@@ -1707,7 +3499,7 @@
       <w:pPr>
         <w:pStyle w:val="Heading1"/>
       </w:pPr>
-      <w:bookmarkStart w:id="1" w:name="_Toc293426743"/>
+      <w:bookmarkStart w:id="1" w:name="_Toc293429134"/>
       <w:r>
         <w:t xml:space="preserve">1. </w:t>
       </w:r>
@@ -1723,7 +3515,7 @@
       <w:pPr>
         <w:pStyle w:val="Heading2"/>
       </w:pPr>
-      <w:bookmarkStart w:id="2" w:name="_Toc293426744"/>
+      <w:bookmarkStart w:id="2" w:name="_Toc293429135"/>
       <w:r>
         <w:t>1.1 Team Formation and Project Operation</w:t>
       </w:r>
@@ -1733,7 +3525,7 @@
       <w:pPr>
         <w:pStyle w:val="Heading2"/>
       </w:pPr>
-      <w:bookmarkStart w:id="3" w:name="_Toc293426745"/>
+      <w:bookmarkStart w:id="3" w:name="_Toc293429136"/>
       <w:r>
         <w:t>1.2 Project Planning</w:t>
       </w:r>
@@ -1743,7 +3535,7 @@
       <w:pPr>
         <w:pStyle w:val="Heading2"/>
       </w:pPr>
-      <w:bookmarkStart w:id="4" w:name="_Toc293426746"/>
+      <w:bookmarkStart w:id="4" w:name="_Toc293429137"/>
       <w:r>
         <w:t>1.3 Tool Set-up / Learning / Validation</w:t>
       </w:r>
@@ -1753,7 +3545,7 @@
       <w:pPr>
         <w:pStyle w:val="Heading2"/>
       </w:pPr>
-      <w:bookmarkStart w:id="5" w:name="_Toc293426747"/>
+      <w:bookmarkStart w:id="5" w:name="_Toc293429138"/>
       <w:r>
         <w:t>1.4 Impact on STEM</w:t>
       </w:r>
@@ -1763,7 +3555,7 @@
       <w:pPr>
         <w:pStyle w:val="Heading1"/>
       </w:pPr>
-      <w:bookmarkStart w:id="6" w:name="_Toc293426748"/>
+      <w:bookmarkStart w:id="6" w:name="_Toc293429139"/>
       <w:r>
         <w:t xml:space="preserve">2. </w:t>
       </w:r>
@@ -1776,30 +3568,37 @@
       <w:pPr>
         <w:pStyle w:val="Heading2"/>
       </w:pPr>
+      <w:bookmarkStart w:id="7" w:name="_Toc293429140"/>
       <w:r>
         <w:t>2.1 Purpose</w:t>
       </w:r>
+      <w:bookmarkEnd w:id="7"/>
     </w:p>
     <w:p>
       <w:pPr>
         <w:pStyle w:val="Heading2"/>
       </w:pPr>
+      <w:bookmarkStart w:id="8" w:name="_Toc293429141"/>
       <w:r>
         <w:t>2.2 Design Constraints</w:t>
       </w:r>
+      <w:bookmarkEnd w:id="8"/>
     </w:p>
     <w:p>
       <w:pPr>
         <w:pStyle w:val="Heading3"/>
       </w:pPr>
+      <w:bookmarkStart w:id="9" w:name="_Toc293429142"/>
       <w:r>
         <w:t>2.2.1 Provided Constraints</w:t>
       </w:r>
+      <w:bookmarkEnd w:id="9"/>
     </w:p>
     <w:p>
       <w:pPr>
         <w:pStyle w:val="Heading3"/>
       </w:pPr>
+      <w:bookmarkStart w:id="10" w:name="_Toc293429143"/>
       <w:r>
         <w:t xml:space="preserve">2.2.2 </w:t>
       </w:r>
@@ -1811,14 +3610,17 @@
       <w:r>
         <w:t xml:space="preserve"> Constraints</w:t>
       </w:r>
+      <w:bookmarkEnd w:id="10"/>
     </w:p>
     <w:p>
       <w:pPr>
         <w:pStyle w:val="Heading3"/>
       </w:pPr>
+      <w:bookmarkStart w:id="11" w:name="_Toc293429144"/>
       <w:r>
         <w:t>2.2.3 Ecological Constraints</w:t>
       </w:r>
+      <w:bookmarkEnd w:id="11"/>
     </w:p>
     <w:p>
       <w:pPr>
@@ -1833,126 +3635,155 @@
           <w:docGrid w:linePitch="360"/>
         </w:sectPr>
       </w:pPr>
+      <w:bookmarkStart w:id="12" w:name="_Toc293429145"/>
       <w:r>
         <w:t>2.2.4 Governmental Constraints</w:t>
       </w:r>
+      <w:bookmarkEnd w:id="12"/>
     </w:p>
     <w:p>
       <w:pPr>
         <w:pStyle w:val="Heading1"/>
       </w:pPr>
-      <w:bookmarkStart w:id="7" w:name="_Toc293426749"/>
+      <w:bookmarkStart w:id="13" w:name="_Toc293429146"/>
       <w:r>
         <w:t xml:space="preserve">3. </w:t>
       </w:r>
       <w:r>
         <w:t>Design</w:t>
       </w:r>
-      <w:bookmarkEnd w:id="7"/>
+      <w:bookmarkStart w:id="14" w:name="_GoBack"/>
+      <w:bookmarkEnd w:id="13"/>
+      <w:bookmarkEnd w:id="14"/>
     </w:p>
     <w:p>
       <w:pPr>
         <w:pStyle w:val="Heading2"/>
       </w:pPr>
+      <w:bookmarkStart w:id="15" w:name="_Toc293429147"/>
       <w:r>
         <w:t>3.1 Design Process</w:t>
       </w:r>
+      <w:bookmarkEnd w:id="15"/>
     </w:p>
     <w:p>
       <w:pPr>
         <w:pStyle w:val="Heading2"/>
       </w:pPr>
+      <w:bookmarkStart w:id="16" w:name="_Toc293429148"/>
       <w:r>
         <w:t>3.2 Preliminary Designing</w:t>
       </w:r>
+      <w:bookmarkEnd w:id="16"/>
     </w:p>
     <w:p>
       <w:pPr>
         <w:pStyle w:val="Heading3"/>
       </w:pPr>
+      <w:bookmarkStart w:id="17" w:name="_Toc293429149"/>
       <w:r>
         <w:t>3.1.1 Preliminary Sketches</w:t>
       </w:r>
+      <w:bookmarkEnd w:id="17"/>
     </w:p>
     <w:p>
       <w:pPr>
         <w:pStyle w:val="Heading3"/>
       </w:pPr>
+      <w:bookmarkStart w:id="18" w:name="_Toc293429150"/>
       <w:r>
         <w:t>3.1.2 Selecting the Design</w:t>
       </w:r>
+      <w:bookmarkEnd w:id="18"/>
     </w:p>
     <w:p>
       <w:pPr>
         <w:pStyle w:val="Heading2"/>
       </w:pPr>
+      <w:bookmarkStart w:id="19" w:name="_Toc293429151"/>
       <w:r>
         <w:t>3.3 Detailed Design</w:t>
       </w:r>
+      <w:bookmarkEnd w:id="19"/>
     </w:p>
     <w:p>
       <w:pPr>
         <w:pStyle w:val="Heading3"/>
       </w:pPr>
+      <w:bookmarkStart w:id="20" w:name="_Toc293429152"/>
       <w:r>
         <w:t>3.3.1 Refining the Design</w:t>
       </w:r>
+      <w:bookmarkEnd w:id="20"/>
     </w:p>
     <w:p>
       <w:pPr>
         <w:pStyle w:val="Heading3"/>
       </w:pPr>
+      <w:bookmarkStart w:id="21" w:name="_Toc293429153"/>
       <w:r>
         <w:t xml:space="preserve">3.3.2 </w:t>
       </w:r>
       <w:r>
         <w:t>Detailed Dimensions</w:t>
       </w:r>
+      <w:bookmarkEnd w:id="21"/>
     </w:p>
     <w:p>
       <w:pPr>
         <w:pStyle w:val="Heading3"/>
       </w:pPr>
+      <w:bookmarkStart w:id="22" w:name="_Toc293429154"/>
       <w:r>
         <w:t>3.3.3 Bill of Materials</w:t>
       </w:r>
+      <w:bookmarkEnd w:id="22"/>
     </w:p>
     <w:p>
       <w:pPr>
         <w:pStyle w:val="Heading3"/>
       </w:pPr>
+      <w:bookmarkStart w:id="23" w:name="_Toc293429155"/>
       <w:r>
         <w:t>3.3.4 Physics Analysis</w:t>
       </w:r>
+      <w:bookmarkEnd w:id="23"/>
     </w:p>
     <w:p>
       <w:pPr>
         <w:pStyle w:val="Heading3"/>
       </w:pPr>
+      <w:bookmarkStart w:id="24" w:name="_Toc293429156"/>
       <w:r>
         <w:t>3.3.5 Failure Analysis</w:t>
       </w:r>
+      <w:bookmarkEnd w:id="24"/>
     </w:p>
     <w:p>
       <w:pPr>
         <w:pStyle w:val="Heading2"/>
       </w:pPr>
+      <w:bookmarkStart w:id="25" w:name="_Toc293429157"/>
       <w:r>
         <w:t>3.4 Design Validation</w:t>
       </w:r>
+      <w:bookmarkEnd w:id="25"/>
     </w:p>
     <w:p>
       <w:pPr>
         <w:pStyle w:val="Heading3"/>
       </w:pPr>
+      <w:bookmarkStart w:id="26" w:name="_Toc293429158"/>
       <w:r>
         <w:t>3.4.1 Provided Constraints</w:t>
       </w:r>
+      <w:bookmarkEnd w:id="26"/>
     </w:p>
     <w:p>
       <w:pPr>
         <w:pStyle w:val="Heading3"/>
       </w:pPr>
+      <w:bookmarkStart w:id="27" w:name="_Toc293429159"/>
       <w:r>
         <w:t xml:space="preserve">3.4.2 </w:t>
       </w:r>
@@ -1964,140 +3795,156 @@
       <w:r>
         <w:t xml:space="preserve"> Constraints</w:t>
       </w:r>
+      <w:bookmarkEnd w:id="27"/>
     </w:p>
     <w:p>
       <w:pPr>
         <w:pStyle w:val="Heading3"/>
       </w:pPr>
+      <w:bookmarkStart w:id="28" w:name="_Toc293429160"/>
       <w:r>
         <w:t>3.4.3 Ecological Constraints</w:t>
       </w:r>
+      <w:bookmarkEnd w:id="28"/>
     </w:p>
     <w:p>
       <w:pPr>
         <w:pStyle w:val="Heading3"/>
       </w:pPr>
+      <w:bookmarkStart w:id="29" w:name="_Toc293429161"/>
       <w:r>
         <w:t>3.4.4 Governmental Constraints</w:t>
       </w:r>
+      <w:bookmarkEnd w:id="29"/>
     </w:p>
     <w:p>
       <w:pPr>
         <w:pStyle w:val="Heading3"/>
       </w:pPr>
+      <w:bookmarkStart w:id="30" w:name="_Toc293429162"/>
       <w:r>
         <w:t>3.4.5 Testing and Validation</w:t>
       </w:r>
+      <w:bookmarkEnd w:id="30"/>
     </w:p>
     <w:p>
       <w:pPr>
         <w:pStyle w:val="Heading1"/>
       </w:pPr>
-      <w:bookmarkStart w:id="8" w:name="_Toc293426750"/>
+      <w:bookmarkStart w:id="31" w:name="_Toc293429163"/>
       <w:r>
         <w:t xml:space="preserve">4. </w:t>
       </w:r>
       <w:r>
         <w:t>Business Case</w:t>
       </w:r>
-      <w:bookmarkEnd w:id="8"/>
+      <w:bookmarkEnd w:id="31"/>
     </w:p>
     <w:p>
       <w:pPr>
         <w:pStyle w:val="Heading2"/>
       </w:pPr>
+      <w:bookmarkStart w:id="32" w:name="_Toc293429164"/>
       <w:r>
         <w:t>Elie, put your headings here</w:t>
       </w:r>
+      <w:bookmarkEnd w:id="32"/>
     </w:p>
     <w:p>
       <w:pPr>
         <w:pStyle w:val="Heading1"/>
       </w:pPr>
-      <w:bookmarkStart w:id="9" w:name="_Toc293426751"/>
+      <w:bookmarkStart w:id="33" w:name="_Toc293429165"/>
       <w:r>
         <w:t xml:space="preserve">5. </w:t>
       </w:r>
       <w:r>
         <w:t>Ecological Impact</w:t>
       </w:r>
-      <w:bookmarkEnd w:id="9"/>
+      <w:bookmarkEnd w:id="33"/>
     </w:p>
     <w:p>
       <w:pPr>
         <w:pStyle w:val="Heading2"/>
       </w:pPr>
+      <w:bookmarkStart w:id="34" w:name="_Toc293429166"/>
       <w:r>
         <w:t>5.1 Elie</w:t>
       </w:r>
+      <w:bookmarkEnd w:id="34"/>
     </w:p>
     <w:p>
       <w:pPr>
         <w:pStyle w:val="Heading1"/>
       </w:pPr>
+      <w:bookmarkStart w:id="35" w:name="_Toc293429167"/>
       <w:r>
         <w:t>6. List of Abbreviations, Acronyms, and Symbols</w:t>
       </w:r>
+      <w:bookmarkEnd w:id="35"/>
     </w:p>
     <w:p>
       <w:pPr>
         <w:pStyle w:val="Heading2"/>
       </w:pPr>
+      <w:bookmarkStart w:id="36" w:name="_Toc293429168"/>
       <w:r>
         <w:t>6.1 List of Abbreviations</w:t>
       </w:r>
+      <w:bookmarkEnd w:id="36"/>
     </w:p>
     <w:p>
       <w:pPr>
         <w:pStyle w:val="Heading2"/>
       </w:pPr>
+      <w:bookmarkStart w:id="37" w:name="_Toc293429169"/>
       <w:r>
         <w:t>6.2 List of Acronyms</w:t>
       </w:r>
+      <w:bookmarkEnd w:id="37"/>
     </w:p>
     <w:p>
       <w:pPr>
         <w:pStyle w:val="Heading2"/>
       </w:pPr>
+      <w:bookmarkStart w:id="38" w:name="_Toc293429170"/>
       <w:r>
         <w:t>6.3 List of Symbols</w:t>
       </w:r>
+      <w:bookmarkEnd w:id="38"/>
     </w:p>
     <w:p>
       <w:pPr>
         <w:pStyle w:val="Heading1"/>
       </w:pPr>
+      <w:bookmarkStart w:id="39" w:name="_Toc293429171"/>
       <w:r>
         <w:t xml:space="preserve">7. </w:t>
       </w:r>
       <w:r>
-        <w:t>Resource</w:t>
-      </w:r>
-      <w:bookmarkStart w:id="10" w:name="_GoBack"/>
-      <w:bookmarkEnd w:id="10"/>
-      <w:r>
-        <w:t>s</w:t>
-      </w:r>
+        <w:t>Resources</w:t>
+      </w:r>
+      <w:bookmarkEnd w:id="39"/>
     </w:p>
     <w:p>
       <w:pPr>
         <w:pStyle w:val="Heading1"/>
       </w:pPr>
-      <w:bookmarkStart w:id="11" w:name="_Toc293426752"/>
+      <w:bookmarkStart w:id="40" w:name="_Toc293429172"/>
       <w:r>
         <w:t>Appendix A: Meeting Logs</w:t>
       </w:r>
-      <w:bookmarkEnd w:id="11"/>
+      <w:bookmarkEnd w:id="40"/>
     </w:p>
     <w:p>
       <w:pPr>
         <w:pStyle w:val="Heading1"/>
       </w:pPr>
-      <w:bookmarkStart w:id="12" w:name="_Toc293426753"/>
+      <w:bookmarkStart w:id="41" w:name="_Toc293429173"/>
       <w:r>
         <w:t>Appendix B: Incident Report Logs</w:t>
       </w:r>
-      <w:bookmarkEnd w:id="12"/>
+      <w:bookmarkEnd w:id="41"/>
     </w:p>
     <w:sectPr>
       <w:type w:val="continuous"/>
@@ -2213,7 +4060,7 @@
         <w:rStyle w:val="PageNumber"/>
         <w:noProof/>
       </w:rPr>
-      <w:t>6</w:t>
+      <w:t>2</w:t>
     </w:r>
     <w:r>
       <w:rPr>
@@ -4720,7 +6567,7 @@
 </file>
 
 <file path=customXml/itemProps1.xml><?xml version="1.0" encoding="utf-8"?>
-<ds:datastoreItem xmlns:ds="http://schemas.openxmlformats.org/officeDocument/2006/customXml" ds:itemID="{138640AC-D8CB-3442-BB52-C0A1A1B4F67C}">
+<ds:datastoreItem xmlns:ds="http://schemas.openxmlformats.org/officeDocument/2006/customXml" ds:itemID="{174570F7-8433-A848-907D-01E0F4FAB6FE}">
   <ds:schemaRefs>
     <ds:schemaRef ds:uri="http://schemas.openxmlformats.org/officeDocument/2006/bibliography"/>
   </ds:schemaRefs>

</xml_diff>